<commit_message>
Adiciondo alterações dos docs e sqls do banco
</commit_message>
<xml_diff>
--- a/documentation/_pbd_20-3_gabriel_matheus.docx
+++ b/documentation/_pbd_20-3_gabriel_matheus.docx
@@ -7294,6 +7294,43 @@
       </w:pPr>
       <w:r>
         <w:rPr>
+          <w:i w:val="1"/>
+        </w:rPr>
+        <w:drawing>
+          <wp:inline distB="114300" distT="114300" distL="114300" distR="114300">
+            <wp:extent cx="6119820" cy="6261100"/>
+            <wp:effectExtent b="0" l="0" r="0" t="0"/>
+            <wp:docPr id="2" name="image2.png"/>
+            <a:graphic>
+              <a:graphicData uri="http://schemas.openxmlformats.org/drawingml/2006/picture">
+                <pic:pic>
+                  <pic:nvPicPr>
+                    <pic:cNvPr id="0" name="image2.png"/>
+                    <pic:cNvPicPr preferRelativeResize="0"/>
+                  </pic:nvPicPr>
+                  <pic:blipFill>
+                    <a:blip r:embed="rId10"/>
+                    <a:srcRect b="0" l="0" r="0" t="0"/>
+                    <a:stretch>
+                      <a:fillRect/>
+                    </a:stretch>
+                  </pic:blipFill>
+                  <pic:spPr>
+                    <a:xfrm>
+                      <a:off x="0" y="0"/>
+                      <a:ext cx="6119820" cy="6261100"/>
+                    </a:xfrm>
+                    <a:prstGeom prst="rect"/>
+                    <a:ln/>
+                  </pic:spPr>
+                </pic:pic>
+              </a:graphicData>
+            </a:graphic>
+          </wp:inline>
+        </w:drawing>
+      </w:r>
+      <w:r>
+        <w:rPr>
           <w:rtl w:val="0"/>
         </w:rPr>
       </w:r>
@@ -7301,18 +7338,8 @@
     <w:p>
       <w:pPr>
         <w:jc w:val="both"/>
-        <w:rPr>
-          <w:vertAlign w:val="baseline"/>
-        </w:rPr>
-      </w:pPr>
-      <w:r>
-        <w:rPr>
-          <w:i w:val="1"/>
-          <w:vertAlign w:val="baseline"/>
-          <w:rtl w:val="0"/>
-        </w:rPr>
-        <w:t xml:space="preserve">Inserir DER</w:t>
-      </w:r>
+        <w:rPr/>
+      </w:pPr>
       <w:r>
         <w:rPr>
           <w:rtl w:val="0"/>
@@ -7322,9 +7349,53 @@
     <w:p>
       <w:pPr>
         <w:jc w:val="both"/>
-        <w:rPr>
-          <w:vertAlign w:val="baseline"/>
-        </w:rPr>
+        <w:rPr/>
+      </w:pPr>
+      <w:r>
+        <w:rPr/>
+        <w:drawing>
+          <wp:inline distB="114300" distT="114300" distL="114300" distR="114300">
+            <wp:extent cx="6119820" cy="7848600"/>
+            <wp:effectExtent b="0" l="0" r="0" t="0"/>
+            <wp:docPr id="3" name="image5.png"/>
+            <a:graphic>
+              <a:graphicData uri="http://schemas.openxmlformats.org/drawingml/2006/picture">
+                <pic:pic>
+                  <pic:nvPicPr>
+                    <pic:cNvPr id="0" name="image5.png"/>
+                    <pic:cNvPicPr preferRelativeResize="0"/>
+                  </pic:nvPicPr>
+                  <pic:blipFill>
+                    <a:blip r:embed="rId11"/>
+                    <a:srcRect b="0" l="0" r="0" t="0"/>
+                    <a:stretch>
+                      <a:fillRect/>
+                    </a:stretch>
+                  </pic:blipFill>
+                  <pic:spPr>
+                    <a:xfrm>
+                      <a:off x="0" y="0"/>
+                      <a:ext cx="6119820" cy="7848600"/>
+                    </a:xfrm>
+                    <a:prstGeom prst="rect"/>
+                    <a:ln/>
+                  </pic:spPr>
+                </pic:pic>
+              </a:graphicData>
+            </a:graphic>
+          </wp:inline>
+        </w:drawing>
+      </w:r>
+      <w:r>
+        <w:rPr>
+          <w:rtl w:val="0"/>
+        </w:rPr>
+      </w:r>
+    </w:p>
+    <w:p>
+      <w:pPr>
+        <w:jc w:val="both"/>
+        <w:rPr/>
       </w:pPr>
       <w:r>
         <w:rPr>
@@ -12576,7 +12647,7 @@
 
 <file path=customXML/item1.xml><?xml version="1.0" encoding="utf-8"?>
 <go:gDocsCustomXmlDataStorage xmlns:go="http://customooxmlschemas.google.com/" xmlns:r="http://schemas.openxmlformats.org/officeDocument/2006/relationships">
-  <go:docsCustomData xmlns:go="http://customooxmlschemas.google.com/" roundtripDataSignature="AMtx7mi4jSlgKOIKsC2SzI8DaYEc+bWbHA==">AMUW2mXo63PcMUP5YJQRrllDlD/9FvZni3dt4CQo4ZbRUhT9RHqv2yFVtvC85IuwyEEk0NEc/6Ch03Qk1THKIEo7Td1gYNJTAI7Hz4fojgxGwQ7zqgikia4=</go:docsCustomData>
+  <go:docsCustomData xmlns:go="http://customooxmlschemas.google.com/" roundtripDataSignature="AMtx7mi4jSlgKOIKsC2SzI8DaYEc+bWbHA==">AMUW2mXHZN4lnp6PmN+fy3wC/Xtbb2lWi5mEND0jIafotD3N1MjMiIst+8AdzizBNcNU54D1gEl5mFsQOAPtmk00uWdfHulo19NFsmFFUH8iU80kEvcYy80=</go:docsCustomData>
 </go:gDocsCustomXmlDataStorage>
 </file>
 

</xml_diff>

<commit_message>
Atualizando documentação e subindo sql's do banco
</commit_message>
<xml_diff>
--- a/documentation/_pbd_20-3_gabriel_matheus.docx
+++ b/documentation/_pbd_20-3_gabriel_matheus.docx
@@ -7294,6 +7294,43 @@
       </w:pPr>
       <w:r>
         <w:rPr>
+          <w:i w:val="1"/>
+        </w:rPr>
+        <w:drawing>
+          <wp:inline distB="114300" distT="114300" distL="114300" distR="114300">
+            <wp:extent cx="6119820" cy="6261100"/>
+            <wp:effectExtent b="0" l="0" r="0" t="0"/>
+            <wp:docPr id="2" name="image2.png"/>
+            <a:graphic>
+              <a:graphicData uri="http://schemas.openxmlformats.org/drawingml/2006/picture">
+                <pic:pic>
+                  <pic:nvPicPr>
+                    <pic:cNvPr id="0" name="image2.png"/>
+                    <pic:cNvPicPr preferRelativeResize="0"/>
+                  </pic:nvPicPr>
+                  <pic:blipFill>
+                    <a:blip r:embed="rId10"/>
+                    <a:srcRect b="0" l="0" r="0" t="0"/>
+                    <a:stretch>
+                      <a:fillRect/>
+                    </a:stretch>
+                  </pic:blipFill>
+                  <pic:spPr>
+                    <a:xfrm>
+                      <a:off x="0" y="0"/>
+                      <a:ext cx="6119820" cy="6261100"/>
+                    </a:xfrm>
+                    <a:prstGeom prst="rect"/>
+                    <a:ln/>
+                  </pic:spPr>
+                </pic:pic>
+              </a:graphicData>
+            </a:graphic>
+          </wp:inline>
+        </w:drawing>
+      </w:r>
+      <w:r>
+        <w:rPr>
           <w:rtl w:val="0"/>
         </w:rPr>
       </w:r>
@@ -7301,18 +7338,8 @@
     <w:p>
       <w:pPr>
         <w:jc w:val="both"/>
-        <w:rPr>
-          <w:vertAlign w:val="baseline"/>
-        </w:rPr>
-      </w:pPr>
-      <w:r>
-        <w:rPr>
-          <w:i w:val="1"/>
-          <w:vertAlign w:val="baseline"/>
-          <w:rtl w:val="0"/>
-        </w:rPr>
-        <w:t xml:space="preserve">Inserir DER</w:t>
-      </w:r>
+        <w:rPr/>
+      </w:pPr>
       <w:r>
         <w:rPr>
           <w:rtl w:val="0"/>
@@ -7322,9 +7349,53 @@
     <w:p>
       <w:pPr>
         <w:jc w:val="both"/>
-        <w:rPr>
-          <w:vertAlign w:val="baseline"/>
-        </w:rPr>
+        <w:rPr/>
+      </w:pPr>
+      <w:r>
+        <w:rPr/>
+        <w:drawing>
+          <wp:inline distB="114300" distT="114300" distL="114300" distR="114300">
+            <wp:extent cx="6119820" cy="7848600"/>
+            <wp:effectExtent b="0" l="0" r="0" t="0"/>
+            <wp:docPr id="3" name="image5.png"/>
+            <a:graphic>
+              <a:graphicData uri="http://schemas.openxmlformats.org/drawingml/2006/picture">
+                <pic:pic>
+                  <pic:nvPicPr>
+                    <pic:cNvPr id="0" name="image5.png"/>
+                    <pic:cNvPicPr preferRelativeResize="0"/>
+                  </pic:nvPicPr>
+                  <pic:blipFill>
+                    <a:blip r:embed="rId11"/>
+                    <a:srcRect b="0" l="0" r="0" t="0"/>
+                    <a:stretch>
+                      <a:fillRect/>
+                    </a:stretch>
+                  </pic:blipFill>
+                  <pic:spPr>
+                    <a:xfrm>
+                      <a:off x="0" y="0"/>
+                      <a:ext cx="6119820" cy="7848600"/>
+                    </a:xfrm>
+                    <a:prstGeom prst="rect"/>
+                    <a:ln/>
+                  </pic:spPr>
+                </pic:pic>
+              </a:graphicData>
+            </a:graphic>
+          </wp:inline>
+        </w:drawing>
+      </w:r>
+      <w:r>
+        <w:rPr>
+          <w:rtl w:val="0"/>
+        </w:rPr>
+      </w:r>
+    </w:p>
+    <w:p>
+      <w:pPr>
+        <w:jc w:val="both"/>
+        <w:rPr/>
       </w:pPr>
       <w:r>
         <w:rPr>
@@ -12576,7 +12647,7 @@
 
 <file path=customXML/item1.xml><?xml version="1.0" encoding="utf-8"?>
 <go:gDocsCustomXmlDataStorage xmlns:go="http://customooxmlschemas.google.com/" xmlns:r="http://schemas.openxmlformats.org/officeDocument/2006/relationships">
-  <go:docsCustomData xmlns:go="http://customooxmlschemas.google.com/" roundtripDataSignature="AMtx7mi4jSlgKOIKsC2SzI8DaYEc+bWbHA==">AMUW2mXo63PcMUP5YJQRrllDlD/9FvZni3dt4CQo4ZbRUhT9RHqv2yFVtvC85IuwyEEk0NEc/6Ch03Qk1THKIEo7Td1gYNJTAI7Hz4fojgxGwQ7zqgikia4=</go:docsCustomData>
+  <go:docsCustomData xmlns:go="http://customooxmlschemas.google.com/" roundtripDataSignature="AMtx7mi4jSlgKOIKsC2SzI8DaYEc+bWbHA==">AMUW2mXHZN4lnp6PmN+fy3wC/Xtbb2lWi5mEND0jIafotD3N1MjMiIst+8AdzizBNcNU54D1gEl5mFsQOAPtmk00uWdfHulo19NFsmFFUH8iU80kEvcYy80=</go:docsCustomData>
 </go:gDocsCustomXmlDataStorage>
 </file>
 

</xml_diff>